<commit_message>
continued with pandas updates
</commit_message>
<xml_diff>
--- a/EDA Reading Notes.docx
+++ b/EDA Reading Notes.docx
@@ -369,10 +369,6 @@
           <w:numId w:val="2"/>
         </w:numPr>
         <w:bidi w:val="0"/>
-        <w:rPr>
-          <w:sz w:val="24"/>
-          <w:szCs w:val="24"/>
-        </w:rPr>
       </w:pPr>
       <w:r>
         <w:rPr>
@@ -470,10 +466,6 @@
           <w:numId w:val="2"/>
         </w:numPr>
         <w:bidi w:val="0"/>
-        <w:rPr>
-          <w:sz w:val="24"/>
-          <w:szCs w:val="24"/>
-        </w:rPr>
       </w:pPr>
       <w:r>
         <w:rPr>
@@ -539,10 +531,6 @@
           <w:numId w:val="2"/>
         </w:numPr>
         <w:bidi w:val="0"/>
-        <w:rPr>
-          <w:sz w:val="24"/>
-          <w:szCs w:val="24"/>
-        </w:rPr>
       </w:pPr>
       <w:r>
         <w:rPr>
@@ -559,10 +547,6 @@
           <w:numId w:val="2"/>
         </w:numPr>
         <w:bidi w:val="0"/>
-        <w:rPr>
-          <w:sz w:val="24"/>
-          <w:szCs w:val="24"/>
-        </w:rPr>
       </w:pPr>
       <w:r>
         <w:rPr>
@@ -660,10 +644,6 @@
           <w:numId w:val="2"/>
         </w:numPr>
         <w:bidi w:val="0"/>
-        <w:rPr>
-          <w:sz w:val="24"/>
-          <w:szCs w:val="24"/>
-        </w:rPr>
       </w:pPr>
       <w:r>
         <w:rPr>
@@ -762,10 +742,6 @@
           <w:numId w:val="2"/>
         </w:numPr>
         <w:bidi w:val="0"/>
-        <w:rPr>
-          <w:sz w:val="24"/>
-          <w:szCs w:val="24"/>
-        </w:rPr>
       </w:pPr>
       <w:r>
         <w:rPr>
@@ -2565,6 +2541,826 @@
         <w:bidi w:val="0"/>
       </w:pPr>
     </w:p>
+    <w:p>
+      <w:pPr>
+        <w:pStyle w:val="Body"/>
+        <w:bidi w:val="0"/>
+      </w:pPr>
+    </w:p>
+    <w:p>
+      <w:pPr>
+        <w:pStyle w:val="Body"/>
+        <w:bidi w:val="0"/>
+        <w:ind w:left="0" w:right="0" w:firstLine="0"/>
+        <w:jc w:val="left"/>
+        <w:rPr>
+          <w:rtl w:val="0"/>
+        </w:rPr>
+      </w:pPr>
+      <w:r>
+        <w:rPr>
+          <w:u w:color="000000"/>
+          <w:rtl w:val="0"/>
+          <w:lang w:val="en-US"/>
+        </w:rPr>
+        <w:t xml:space="preserve">Interesting syllabification resource: K. Gorman, </w:t>
+      </w:r>
+      <w:r>
+        <w:rPr>
+          <w:u w:color="000000"/>
+          <w:rtl w:val="0"/>
+          <w:lang w:val="en-US"/>
+        </w:rPr>
+        <w:t>“</w:t>
+      </w:r>
+      <w:r>
+        <w:rPr>
+          <w:u w:color="000000"/>
+          <w:rtl w:val="0"/>
+          <w:lang w:val="en-US"/>
+        </w:rPr>
+        <w:t>Generative phonotactics,</w:t>
+      </w:r>
+      <w:r>
+        <w:rPr>
+          <w:u w:color="000000"/>
+          <w:rtl w:val="0"/>
+          <w:lang w:val="en-US"/>
+        </w:rPr>
+        <w:t xml:space="preserve">” </w:t>
+      </w:r>
+      <w:r>
+        <w:rPr>
+          <w:u w:color="000000"/>
+          <w:rtl w:val="0"/>
+          <w:lang w:val="it-IT"/>
+        </w:rPr>
+        <w:t>Ph.D. dissertation, University</w:t>
+      </w:r>
+    </w:p>
+    <w:p>
+      <w:pPr>
+        <w:pStyle w:val="Body"/>
+        <w:bidi w:val="0"/>
+        <w:ind w:left="0" w:right="0" w:firstLine="0"/>
+        <w:jc w:val="left"/>
+        <w:rPr>
+          <w:rtl w:val="0"/>
+        </w:rPr>
+      </w:pPr>
+      <w:r>
+        <w:rPr>
+          <w:u w:color="000000"/>
+          <w:rtl w:val="0"/>
+          <w:lang w:val="en-US"/>
+        </w:rPr>
+        <w:t>of Pennsylvania, 2013. (cited in Garellek and Seyfarth 2016)</w:t>
+      </w:r>
+    </w:p>
+    <w:p>
+      <w:pPr>
+        <w:pStyle w:val="Body"/>
+        <w:bidi w:val="0"/>
+        <w:ind w:left="0" w:right="0" w:firstLine="0"/>
+        <w:jc w:val="left"/>
+        <w:rPr>
+          <w:rtl w:val="0"/>
+        </w:rPr>
+      </w:pPr>
+    </w:p>
+    <w:p>
+      <w:pPr>
+        <w:pStyle w:val="Body"/>
+        <w:bidi w:val="0"/>
+        <w:ind w:left="0" w:right="0" w:firstLine="0"/>
+        <w:jc w:val="left"/>
+        <w:rPr>
+          <w:rtl w:val="0"/>
+        </w:rPr>
+      </w:pPr>
+      <w:r>
+        <w:rPr>
+          <w:u w:color="000000"/>
+          <w:rtl w:val="0"/>
+          <w:lang w:val="en-US"/>
+        </w:rPr>
+        <w:t xml:space="preserve">Garellek and Seyfarth 2016: </w:t>
+      </w:r>
+    </w:p>
+    <w:p>
+      <w:pPr>
+        <w:pStyle w:val="List Paragraph"/>
+        <w:numPr>
+          <w:ilvl w:val="0"/>
+          <w:numId w:val="8"/>
+        </w:numPr>
+        <w:spacing w:after="0" w:line="240" w:lineRule="auto"/>
+        <w:rPr>
+          <w:rFonts w:ascii="Helvetica" w:hAnsi="Helvetica"/>
+          <w:lang w:val="en-US"/>
+        </w:rPr>
+      </w:pPr>
+      <w:r>
+        <w:rPr>
+          <w:rFonts w:ascii="Helvetica" w:hAnsi="Helvetica"/>
+          <w:rtl w:val="0"/>
+          <w:lang w:val="en-US"/>
+        </w:rPr>
+        <w:t xml:space="preserve">Phrasal creak: </w:t>
+      </w:r>
+      <w:r>
+        <w:rPr>
+          <w:rFonts w:ascii="Helvetica" w:hAnsi="Helvetica" w:hint="default"/>
+          <w:rtl w:val="0"/>
+          <w:lang w:val="en-US"/>
+        </w:rPr>
+        <w:t>“</w:t>
+      </w:r>
+      <w:r>
+        <w:rPr>
+          <w:rFonts w:ascii="Helvetica" w:hAnsi="Helvetica"/>
+          <w:rtl w:val="0"/>
+          <w:lang w:val="en-US"/>
+        </w:rPr>
+        <w:t>prolonged irregular voicing, often at edges of prosodic phrases</w:t>
+      </w:r>
+      <w:r>
+        <w:rPr>
+          <w:rFonts w:ascii="Helvetica" w:hAnsi="Helvetica" w:hint="default"/>
+          <w:rtl w:val="0"/>
+          <w:lang w:val="en-US"/>
+        </w:rPr>
+        <w:t xml:space="preserve">”  </w:t>
+      </w:r>
+      <w:r>
+        <w:rPr>
+          <w:rFonts w:ascii="Helvetica" w:hAnsi="Helvetica"/>
+          <w:rtl w:val="0"/>
+          <w:lang w:val="en-US"/>
+        </w:rPr>
+        <w:t>(1)</w:t>
+      </w:r>
+    </w:p>
+    <w:p>
+      <w:pPr>
+        <w:pStyle w:val="List Paragraph"/>
+        <w:numPr>
+          <w:ilvl w:val="0"/>
+          <w:numId w:val="8"/>
+        </w:numPr>
+        <w:spacing w:after="0" w:line="240" w:lineRule="auto"/>
+        <w:rPr>
+          <w:rFonts w:ascii="Helvetica" w:hAnsi="Helvetica"/>
+          <w:lang w:val="en-US"/>
+        </w:rPr>
+      </w:pPr>
+      <w:r>
+        <w:rPr>
+          <w:rFonts w:ascii="Helvetica" w:hAnsi="Helvetica"/>
+          <w:rtl w:val="0"/>
+          <w:lang w:val="en-US"/>
+        </w:rPr>
+        <w:t xml:space="preserve">Coda /t/ glottalization: e.g. producing a glottal stop at the end of </w:t>
+      </w:r>
+      <w:r>
+        <w:rPr>
+          <w:rFonts w:ascii="Helvetica" w:hAnsi="Helvetica" w:hint="default"/>
+          <w:rtl w:val="0"/>
+          <w:lang w:val="en-US"/>
+        </w:rPr>
+        <w:t>“</w:t>
+      </w:r>
+      <w:r>
+        <w:rPr>
+          <w:rFonts w:ascii="Helvetica" w:hAnsi="Helvetica"/>
+          <w:rtl w:val="0"/>
+          <w:lang w:val="en-US"/>
+        </w:rPr>
+        <w:t>about</w:t>
+      </w:r>
+      <w:r>
+        <w:rPr>
+          <w:rFonts w:ascii="Helvetica" w:hAnsi="Helvetica" w:hint="default"/>
+          <w:rtl w:val="0"/>
+          <w:lang w:val="en-US"/>
+        </w:rPr>
+        <w:t>”</w:t>
+      </w:r>
+      <w:r>
+        <w:rPr>
+          <w:rFonts w:ascii="Helvetica" w:hAnsi="Helvetica"/>
+          <w:rtl w:val="0"/>
+          <w:lang w:val="en-US"/>
+        </w:rPr>
+        <w:t>/alveolar closure in syllable-final /t/ is produced at the same time as glottal constriction (or glottal constriction replaces it entirely) (1)</w:t>
+      </w:r>
+    </w:p>
+    <w:p>
+      <w:pPr>
+        <w:pStyle w:val="List Paragraph"/>
+        <w:numPr>
+          <w:ilvl w:val="0"/>
+          <w:numId w:val="8"/>
+        </w:numPr>
+        <w:spacing w:after="0" w:line="240" w:lineRule="auto"/>
+        <w:rPr>
+          <w:rFonts w:ascii="Helvetica" w:hAnsi="Helvetica"/>
+          <w:lang w:val="en-US"/>
+        </w:rPr>
+      </w:pPr>
+      <w:r>
+        <w:rPr>
+          <w:rFonts w:ascii="Helvetica" w:hAnsi="Helvetica"/>
+          <w:rtl w:val="0"/>
+          <w:lang w:val="en-US"/>
+        </w:rPr>
+        <w:t>CPP found to be helpful in distinguishing between /t/ glottalization and phrasal creak (1)</w:t>
+      </w:r>
+    </w:p>
+    <w:p>
+      <w:pPr>
+        <w:pStyle w:val="List Paragraph"/>
+        <w:numPr>
+          <w:ilvl w:val="0"/>
+          <w:numId w:val="8"/>
+        </w:numPr>
+        <w:spacing w:after="0" w:line="240" w:lineRule="auto"/>
+        <w:rPr>
+          <w:rFonts w:ascii="Helvetica" w:hAnsi="Helvetica"/>
+          <w:lang w:val="en-US"/>
+        </w:rPr>
+      </w:pPr>
+      <w:r>
+        <w:rPr>
+          <w:rFonts w:ascii="Helvetica" w:hAnsi="Helvetica"/>
+          <w:rtl w:val="0"/>
+          <w:lang w:val="en-US"/>
+        </w:rPr>
+        <w:t>Phrasal creak can persist for much longer than creak from /t/ glottalization (e.g. over several words or the entire end of a prosodic phrase rather than just the coda /t/ of a single syllable (1)</w:t>
+      </w:r>
+    </w:p>
+    <w:p>
+      <w:pPr>
+        <w:pStyle w:val="List Paragraph"/>
+        <w:numPr>
+          <w:ilvl w:val="0"/>
+          <w:numId w:val="8"/>
+        </w:numPr>
+        <w:spacing w:after="0" w:line="240" w:lineRule="auto"/>
+        <w:rPr>
+          <w:rFonts w:ascii="Helvetica" w:hAnsi="Helvetica"/>
+          <w:lang w:val="en-US"/>
+        </w:rPr>
+      </w:pPr>
+      <w:r>
+        <w:rPr>
+          <w:rFonts w:ascii="Helvetica" w:hAnsi="Helvetica"/>
+          <w:rtl w:val="0"/>
+          <w:lang w:val="en-US"/>
+        </w:rPr>
+        <w:t>/t/ glottalization and phrasal creak may co-occur in a single word (1)</w:t>
+      </w:r>
+    </w:p>
+    <w:p>
+      <w:pPr>
+        <w:pStyle w:val="List Paragraph"/>
+        <w:numPr>
+          <w:ilvl w:val="0"/>
+          <w:numId w:val="8"/>
+        </w:numPr>
+        <w:spacing w:after="0" w:line="240" w:lineRule="auto"/>
+        <w:rPr>
+          <w:rFonts w:ascii="Helvetica" w:hAnsi="Helvetica"/>
+          <w:lang w:val="en-US"/>
+        </w:rPr>
+      </w:pPr>
+      <w:r>
+        <w:rPr>
+          <w:rFonts w:ascii="Helvetica" w:hAnsi="Helvetica"/>
+          <w:rtl w:val="0"/>
+          <w:lang w:val="en-US"/>
+        </w:rPr>
+        <w:t>How they selected words with a coda /t/: (2)</w:t>
+      </w:r>
+    </w:p>
+    <w:p>
+      <w:pPr>
+        <w:pStyle w:val="List Paragraph"/>
+        <w:numPr>
+          <w:ilvl w:val="1"/>
+          <w:numId w:val="8"/>
+        </w:numPr>
+        <w:spacing w:after="0" w:line="240" w:lineRule="auto"/>
+        <w:rPr>
+          <w:rFonts w:ascii="Helvetica" w:hAnsi="Helvetica"/>
+          <w:lang w:val="en-US"/>
+        </w:rPr>
+      </w:pPr>
+      <w:r>
+        <w:rPr>
+          <w:rFonts w:ascii="Helvetica" w:hAnsi="Helvetica"/>
+          <w:rtl w:val="0"/>
+          <w:lang w:val="en-US"/>
+        </w:rPr>
+        <w:t>Samples had to be at least 50 ms long</w:t>
+      </w:r>
+    </w:p>
+    <w:p>
+      <w:pPr>
+        <w:pStyle w:val="List Paragraph"/>
+        <w:numPr>
+          <w:ilvl w:val="1"/>
+          <w:numId w:val="8"/>
+        </w:numPr>
+        <w:spacing w:after="0" w:line="240" w:lineRule="auto"/>
+        <w:rPr>
+          <w:rFonts w:ascii="Helvetica" w:hAnsi="Helvetica"/>
+          <w:lang w:val="en-US"/>
+        </w:rPr>
+      </w:pPr>
+      <w:r>
+        <w:rPr>
+          <w:rFonts w:ascii="Helvetica" w:hAnsi="Helvetica"/>
+          <w:rtl w:val="0"/>
+          <w:lang w:val="en-US"/>
+        </w:rPr>
+        <w:t>Samples must be a [t] or a [glottal stop]</w:t>
+      </w:r>
+    </w:p>
+    <w:p>
+      <w:pPr>
+        <w:pStyle w:val="List Paragraph"/>
+        <w:numPr>
+          <w:ilvl w:val="0"/>
+          <w:numId w:val="8"/>
+        </w:numPr>
+        <w:spacing w:after="0" w:line="240" w:lineRule="auto"/>
+        <w:rPr>
+          <w:rFonts w:ascii="Helvetica" w:hAnsi="Helvetica"/>
+          <w:lang w:val="en-US"/>
+        </w:rPr>
+      </w:pPr>
+      <w:r>
+        <w:rPr>
+          <w:rFonts w:ascii="Helvetica" w:hAnsi="Helvetica"/>
+          <w:rtl w:val="0"/>
+          <w:lang w:val="en-US"/>
+        </w:rPr>
+        <w:t>How they identified phrasal creak: (2)</w:t>
+      </w:r>
+    </w:p>
+    <w:p>
+      <w:pPr>
+        <w:pStyle w:val="List Paragraph"/>
+        <w:numPr>
+          <w:ilvl w:val="1"/>
+          <w:numId w:val="8"/>
+        </w:numPr>
+        <w:spacing w:after="0" w:line="240" w:lineRule="auto"/>
+        <w:rPr>
+          <w:rFonts w:ascii="Helvetica" w:hAnsi="Helvetica"/>
+          <w:lang w:val="en-US"/>
+        </w:rPr>
+      </w:pPr>
+      <w:r>
+        <w:rPr>
+          <w:rFonts w:ascii="Helvetica" w:hAnsi="Helvetica"/>
+          <w:rtl w:val="0"/>
+          <w:lang w:val="en-US"/>
+        </w:rPr>
+        <w:t xml:space="preserve">Phrasal creak = </w:t>
+      </w:r>
+      <w:r>
+        <w:rPr>
+          <w:rFonts w:ascii="Helvetica" w:hAnsi="Helvetica" w:hint="default"/>
+          <w:rtl w:val="0"/>
+          <w:lang w:val="en-US"/>
+        </w:rPr>
+        <w:t xml:space="preserve">“ </w:t>
+      </w:r>
+      <w:r>
+        <w:rPr>
+          <w:rFonts w:ascii="Helvetica" w:hAnsi="Helvetica"/>
+          <w:rtl w:val="0"/>
+          <w:lang w:val="en-US"/>
+        </w:rPr>
+        <w:t>a period of irregular voicing that lasted for at least twice the duration of the target vowel preceding the syllable-final /t/</w:t>
+      </w:r>
+      <w:r>
+        <w:rPr>
+          <w:rFonts w:ascii="Helvetica" w:hAnsi="Helvetica" w:hint="default"/>
+          <w:rtl w:val="0"/>
+          <w:lang w:val="en-US"/>
+        </w:rPr>
+        <w:t xml:space="preserve">” </w:t>
+      </w:r>
+    </w:p>
+    <w:p>
+      <w:pPr>
+        <w:pStyle w:val="List Paragraph"/>
+        <w:numPr>
+          <w:ilvl w:val="0"/>
+          <w:numId w:val="8"/>
+        </w:numPr>
+        <w:spacing w:after="0" w:line="240" w:lineRule="auto"/>
+        <w:rPr>
+          <w:rFonts w:ascii="Helvetica" w:hAnsi="Helvetica"/>
+          <w:lang w:val="en-US"/>
+        </w:rPr>
+      </w:pPr>
+      <w:r>
+        <w:rPr>
+          <w:rFonts w:ascii="Helvetica" w:hAnsi="Helvetica"/>
+          <w:rtl w:val="0"/>
+          <w:lang w:val="en-US"/>
+        </w:rPr>
+        <w:t>Acoustic measures of creaky voice relative to modal voice: (2)</w:t>
+      </w:r>
+    </w:p>
+    <w:p>
+      <w:pPr>
+        <w:pStyle w:val="List Paragraph"/>
+        <w:numPr>
+          <w:ilvl w:val="1"/>
+          <w:numId w:val="8"/>
+        </w:numPr>
+        <w:spacing w:after="0" w:line="240" w:lineRule="auto"/>
+        <w:rPr>
+          <w:rFonts w:ascii="Helvetica" w:hAnsi="Helvetica"/>
+          <w:lang w:val="en-US"/>
+        </w:rPr>
+      </w:pPr>
+      <w:r>
+        <w:rPr>
+          <w:rFonts w:ascii="Helvetica" w:hAnsi="Helvetica"/>
+          <w:rtl w:val="0"/>
+          <w:lang w:val="en-US"/>
+        </w:rPr>
+        <w:t>F0 (STRAIGHT): irregular</w:t>
+      </w:r>
+    </w:p>
+    <w:p>
+      <w:pPr>
+        <w:pStyle w:val="List Paragraph"/>
+        <w:numPr>
+          <w:ilvl w:val="1"/>
+          <w:numId w:val="8"/>
+        </w:numPr>
+        <w:spacing w:after="0" w:line="240" w:lineRule="auto"/>
+        <w:rPr>
+          <w:rFonts w:ascii="Helvetica" w:hAnsi="Helvetica"/>
+          <w:lang w:val="en-US"/>
+        </w:rPr>
+      </w:pPr>
+      <w:r>
+        <w:rPr>
+          <w:rFonts w:ascii="Helvetica" w:hAnsi="Helvetica"/>
+          <w:rtl w:val="0"/>
+          <w:lang w:val="en-US"/>
+        </w:rPr>
+        <w:t xml:space="preserve">Measures of noise: </w:t>
+      </w:r>
+    </w:p>
+    <w:p>
+      <w:pPr>
+        <w:pStyle w:val="List Paragraph"/>
+        <w:numPr>
+          <w:ilvl w:val="2"/>
+          <w:numId w:val="8"/>
+        </w:numPr>
+        <w:spacing w:after="0" w:line="240" w:lineRule="auto"/>
+        <w:rPr>
+          <w:rFonts w:ascii="Helvetica" w:hAnsi="Helvetica"/>
+          <w:lang w:val="en-US"/>
+        </w:rPr>
+      </w:pPr>
+      <w:r>
+        <w:rPr>
+          <w:rFonts w:ascii="Helvetica" w:hAnsi="Helvetica"/>
+          <w:rtl w:val="0"/>
+          <w:lang w:val="en-US"/>
+        </w:rPr>
+        <w:t>CPP: lower</w:t>
+      </w:r>
+    </w:p>
+    <w:p>
+      <w:pPr>
+        <w:pStyle w:val="List Paragraph"/>
+        <w:numPr>
+          <w:ilvl w:val="2"/>
+          <w:numId w:val="8"/>
+        </w:numPr>
+        <w:spacing w:after="0" w:line="240" w:lineRule="auto"/>
+        <w:rPr>
+          <w:rFonts w:ascii="Helvetica" w:hAnsi="Helvetica"/>
+          <w:lang w:val="en-US"/>
+        </w:rPr>
+      </w:pPr>
+      <w:r>
+        <w:rPr>
+          <w:rFonts w:ascii="Helvetica" w:hAnsi="Helvetica"/>
+          <w:rtl w:val="0"/>
+          <w:lang w:val="en-US"/>
+        </w:rPr>
+        <w:t>HNR05: lower</w:t>
+      </w:r>
+    </w:p>
+    <w:p>
+      <w:pPr>
+        <w:pStyle w:val="List Paragraph"/>
+        <w:numPr>
+          <w:ilvl w:val="2"/>
+          <w:numId w:val="8"/>
+        </w:numPr>
+        <w:spacing w:after="0" w:line="240" w:lineRule="auto"/>
+        <w:rPr>
+          <w:rFonts w:ascii="Helvetica" w:hAnsi="Helvetica"/>
+          <w:lang w:val="en-US"/>
+        </w:rPr>
+      </w:pPr>
+      <w:r>
+        <w:rPr>
+          <w:rFonts w:ascii="Helvetica" w:hAnsi="Helvetica"/>
+          <w:rtl w:val="0"/>
+          <w:lang w:val="en-US"/>
+        </w:rPr>
+        <w:t>SHR: higher</w:t>
+      </w:r>
+    </w:p>
+    <w:p>
+      <w:pPr>
+        <w:pStyle w:val="List Paragraph"/>
+        <w:numPr>
+          <w:ilvl w:val="1"/>
+          <w:numId w:val="8"/>
+        </w:numPr>
+        <w:spacing w:after="0" w:line="240" w:lineRule="auto"/>
+        <w:rPr>
+          <w:rFonts w:ascii="Helvetica" w:hAnsi="Helvetica"/>
+          <w:lang w:val="en-US"/>
+        </w:rPr>
+      </w:pPr>
+      <w:r>
+        <w:rPr>
+          <w:rFonts w:ascii="Helvetica" w:hAnsi="Helvetica"/>
+          <w:rtl w:val="0"/>
+          <w:lang w:val="en-US"/>
+        </w:rPr>
+        <w:t>Spectral tilt</w:t>
+      </w:r>
+    </w:p>
+    <w:p>
+      <w:pPr>
+        <w:pStyle w:val="List Paragraph"/>
+        <w:numPr>
+          <w:ilvl w:val="2"/>
+          <w:numId w:val="8"/>
+        </w:numPr>
+        <w:spacing w:after="0" w:line="240" w:lineRule="auto"/>
+        <w:rPr>
+          <w:rFonts w:ascii="Helvetica" w:hAnsi="Helvetica"/>
+          <w:lang w:val="en-US"/>
+        </w:rPr>
+      </w:pPr>
+      <w:r>
+        <w:rPr>
+          <w:rFonts w:ascii="Helvetica" w:hAnsi="Helvetica"/>
+          <w:rtl w:val="0"/>
+          <w:lang w:val="en-US"/>
+        </w:rPr>
+        <w:t>H1*-H2*, H2*-H4*, H1*-A1*, H1*-A2*, H1*-A3*, H4*-2K*, 2K*-5K*</w:t>
+      </w:r>
+    </w:p>
+    <w:p>
+      <w:pPr>
+        <w:pStyle w:val="List Paragraph"/>
+        <w:numPr>
+          <w:ilvl w:val="0"/>
+          <w:numId w:val="8"/>
+        </w:numPr>
+        <w:spacing w:after="0" w:line="240" w:lineRule="auto"/>
+        <w:rPr>
+          <w:rFonts w:ascii="Helvetica" w:hAnsi="Helvetica"/>
+          <w:lang w:val="en-US"/>
+        </w:rPr>
+      </w:pPr>
+      <w:r>
+        <w:rPr>
+          <w:rFonts w:ascii="Helvetica" w:hAnsi="Helvetica"/>
+          <w:rtl w:val="0"/>
+          <w:lang w:val="en-US"/>
+        </w:rPr>
+        <w:t xml:space="preserve">How they excluded samples with invalid F0 measurements: </w:t>
+      </w:r>
+    </w:p>
+    <w:p>
+      <w:pPr>
+        <w:pStyle w:val="List Paragraph"/>
+        <w:numPr>
+          <w:ilvl w:val="1"/>
+          <w:numId w:val="8"/>
+        </w:numPr>
+        <w:spacing w:after="0" w:line="240" w:lineRule="auto"/>
+        <w:rPr>
+          <w:rFonts w:ascii="Helvetica" w:hAnsi="Helvetica"/>
+          <w:lang w:val="en-US"/>
+        </w:rPr>
+      </w:pPr>
+      <w:r>
+        <w:rPr>
+          <w:rFonts w:ascii="Helvetica" w:hAnsi="Helvetica"/>
+          <w:rtl w:val="0"/>
+          <w:lang w:val="en-US"/>
+        </w:rPr>
+        <w:t>Excluded samples where the F0 in one analysis frame was half or double that in the previous frame since octave jumps indicate invalid F0 measurements (?) (2)</w:t>
+      </w:r>
+    </w:p>
+    <w:p>
+      <w:pPr>
+        <w:pStyle w:val="List Paragraph"/>
+        <w:numPr>
+          <w:ilvl w:val="1"/>
+          <w:numId w:val="8"/>
+        </w:numPr>
+        <w:spacing w:after="0" w:line="240" w:lineRule="auto"/>
+        <w:rPr>
+          <w:rFonts w:ascii="Helvetica" w:hAnsi="Helvetica"/>
+          <w:lang w:val="en-US"/>
+        </w:rPr>
+      </w:pPr>
+      <w:r>
+        <w:rPr>
+          <w:rFonts w:ascii="Helvetica" w:hAnsi="Helvetica"/>
+          <w:rtl w:val="0"/>
+          <w:lang w:val="en-US"/>
+        </w:rPr>
+        <w:t xml:space="preserve">Not entirely clear how they did this, but, </w:t>
+      </w:r>
+      <w:r>
+        <w:rPr>
+          <w:rFonts w:ascii="Helvetica" w:hAnsi="Helvetica" w:hint="default"/>
+          <w:rtl w:val="0"/>
+          <w:lang w:val="en-US"/>
+        </w:rPr>
+        <w:t>“</w:t>
+      </w:r>
+      <w:r>
+        <w:rPr>
+          <w:rFonts w:ascii="Helvetica" w:hAnsi="Helvetica"/>
+          <w:rtl w:val="0"/>
+          <w:lang w:val="en-US"/>
+        </w:rPr>
+        <w:t>Second, we standardized F0 within two groups within each speaker: modal [t] tokens, and tokens with phrasal creak and/or glottalization.</w:t>
+      </w:r>
+      <w:r>
+        <w:rPr>
+          <w:rFonts w:ascii="Helvetica" w:hAnsi="Helvetica" w:hint="default"/>
+          <w:rtl w:val="0"/>
+          <w:lang w:val="en-US"/>
+        </w:rPr>
+        <w:t xml:space="preserve">” </w:t>
+      </w:r>
+      <w:r>
+        <w:rPr>
+          <w:rFonts w:ascii="Helvetica" w:hAnsi="Helvetica"/>
+          <w:rtl w:val="0"/>
+          <w:lang w:val="en-US"/>
+        </w:rPr>
+        <w:t>(2)</w:t>
+      </w:r>
+    </w:p>
+    <w:p>
+      <w:pPr>
+        <w:pStyle w:val="List Paragraph"/>
+        <w:numPr>
+          <w:ilvl w:val="0"/>
+          <w:numId w:val="8"/>
+        </w:numPr>
+        <w:spacing w:after="0" w:line="240" w:lineRule="auto"/>
+        <w:rPr>
+          <w:rFonts w:ascii="Helvetica" w:hAnsi="Helvetica"/>
+          <w:lang w:val="en-US"/>
+        </w:rPr>
+      </w:pPr>
+      <w:r>
+        <w:rPr>
+          <w:rFonts w:ascii="Helvetica" w:hAnsi="Helvetica"/>
+          <w:rtl w:val="0"/>
+          <w:lang w:val="en-US"/>
+        </w:rPr>
+        <w:t xml:space="preserve">Linear discriminant analysis: </w:t>
+      </w:r>
+    </w:p>
+    <w:p>
+      <w:pPr>
+        <w:pStyle w:val="List Paragraph"/>
+        <w:numPr>
+          <w:ilvl w:val="1"/>
+          <w:numId w:val="8"/>
+        </w:numPr>
+        <w:spacing w:after="0" w:line="240" w:lineRule="auto"/>
+        <w:rPr>
+          <w:rFonts w:ascii="Helvetica" w:hAnsi="Helvetica"/>
+          <w:lang w:val="en-US"/>
+        </w:rPr>
+      </w:pPr>
+      <w:r>
+        <w:rPr>
+          <w:rFonts w:ascii="Helvetica" w:hAnsi="Helvetica"/>
+          <w:rtl w:val="0"/>
+          <w:lang w:val="en-US"/>
+        </w:rPr>
+        <w:t>Finds a linear combination of predictors that result in the best separation of two or more groups (3)</w:t>
+      </w:r>
+    </w:p>
+    <w:p>
+      <w:pPr>
+        <w:pStyle w:val="List Paragraph"/>
+        <w:numPr>
+          <w:ilvl w:val="1"/>
+          <w:numId w:val="8"/>
+        </w:numPr>
+        <w:spacing w:after="0" w:line="240" w:lineRule="auto"/>
+        <w:rPr>
+          <w:rFonts w:ascii="Helvetica" w:hAnsi="Helvetica"/>
+          <w:lang w:val="en-US"/>
+        </w:rPr>
+      </w:pPr>
+      <w:r>
+        <w:rPr>
+          <w:rFonts w:ascii="Helvetica" w:hAnsi="Helvetica"/>
+          <w:rtl w:val="0"/>
+          <w:lang w:val="en-US"/>
+        </w:rPr>
+        <w:t>For each acoustic measurement, included two predictor variables: the change from the first third to the last third of the segment and the average value over the segment (since they though that the change might be the best predictor of a glottal stop) (3)</w:t>
+      </w:r>
+    </w:p>
+    <w:p>
+      <w:pPr>
+        <w:pStyle w:val="List Paragraph"/>
+        <w:numPr>
+          <w:ilvl w:val="1"/>
+          <w:numId w:val="8"/>
+        </w:numPr>
+        <w:spacing w:after="0" w:line="240" w:lineRule="auto"/>
+        <w:rPr>
+          <w:rFonts w:ascii="Helvetica" w:hAnsi="Helvetica"/>
+          <w:lang w:val="en-US"/>
+        </w:rPr>
+      </w:pPr>
+      <w:r>
+        <w:rPr>
+          <w:rFonts w:ascii="Helvetica" w:hAnsi="Helvetica"/>
+          <w:rtl w:val="0"/>
+          <w:lang w:val="en-US"/>
+        </w:rPr>
+        <w:t>CPP: good at discriminating glottal stop (3)</w:t>
+      </w:r>
+    </w:p>
+    <w:p>
+      <w:pPr>
+        <w:pStyle w:val="List Paragraph"/>
+        <w:numPr>
+          <w:ilvl w:val="1"/>
+          <w:numId w:val="8"/>
+        </w:numPr>
+        <w:spacing w:after="0" w:line="240" w:lineRule="auto"/>
+        <w:rPr>
+          <w:rFonts w:ascii="Helvetica" w:hAnsi="Helvetica"/>
+          <w:lang w:val="en-US"/>
+        </w:rPr>
+      </w:pPr>
+      <w:r>
+        <w:rPr>
+          <w:rFonts w:ascii="Helvetica" w:hAnsi="Helvetica"/>
+          <w:rtl w:val="0"/>
+          <w:lang w:val="en-US"/>
+        </w:rPr>
+        <w:t>Spectral tilt and low F0: good markers of  (4)</w:t>
+      </w:r>
+    </w:p>
+    <w:p>
+      <w:pPr>
+        <w:pStyle w:val="List Paragraph"/>
+        <w:numPr>
+          <w:ilvl w:val="1"/>
+          <w:numId w:val="8"/>
+        </w:numPr>
+        <w:spacing w:after="0" w:line="240" w:lineRule="auto"/>
+        <w:rPr>
+          <w:rFonts w:ascii="Helvetica" w:hAnsi="Helvetica"/>
+          <w:lang w:val="en-US"/>
+        </w:rPr>
+      </w:pPr>
+      <w:r>
+        <w:rPr>
+          <w:rFonts w:ascii="Helvetica" w:hAnsi="Helvetica"/>
+          <w:rtl w:val="0"/>
+          <w:lang w:val="en-US"/>
+        </w:rPr>
+        <w:t>SHR did not help to distinguish between different types of creaky voice (4)</w:t>
+      </w:r>
+    </w:p>
     <w:sectPr>
       <w:headerReference w:type="default" r:id="rId5"/>
       <w:footerReference w:type="default" r:id="rId6"/>
@@ -3810,6 +4606,284 @@
       </w:rPr>
     </w:lvl>
   </w:abstractNum>
+  <w:abstractNum w:abstractNumId="6">
+    <w:multiLevelType w:val="hybridMultilevel"/>
+    <w:numStyleLink w:val="Imported Style 1"/>
+  </w:abstractNum>
+  <w:abstractNum w:abstractNumId="7">
+    <w:multiLevelType w:val="hybridMultilevel"/>
+    <w:styleLink w:val="Imported Style 1"/>
+    <w:lvl w:ilvl="0">
+      <w:start w:val="1"/>
+      <w:numFmt w:val="bullet"/>
+      <w:suff w:val="tab"/>
+      <w:lvlText w:val="•"/>
+      <w:lvlJc w:val="left"/>
+      <w:pPr>
+        <w:ind w:left="720" w:hanging="360"/>
+      </w:pPr>
+      <w:rPr>
+        <w:rFonts w:ascii="Symbol" w:cs="Symbol" w:hAnsi="Symbol" w:eastAsia="Symbol"/>
+        <w:b w:val="0"/>
+        <w:bCs w:val="0"/>
+        <w:i w:val="0"/>
+        <w:iCs w:val="0"/>
+        <w:caps w:val="0"/>
+        <w:smallCaps w:val="0"/>
+        <w:strike w:val="0"/>
+        <w:dstrike w:val="0"/>
+        <w:outline w:val="0"/>
+        <w:emboss w:val="0"/>
+        <w:imprint w:val="0"/>
+        <w:spacing w:val="0"/>
+        <w:w w:val="100"/>
+        <w:kern w:val="0"/>
+        <w:position w:val="0"/>
+        <w:highlight w:val="none"/>
+        <w:vertAlign w:val="baseline"/>
+      </w:rPr>
+    </w:lvl>
+    <w:lvl w:ilvl="1">
+      <w:start w:val="1"/>
+      <w:numFmt w:val="bullet"/>
+      <w:suff w:val="tab"/>
+      <w:lvlText w:val="o"/>
+      <w:lvlJc w:val="left"/>
+      <w:pPr>
+        <w:ind w:left="1440" w:hanging="360"/>
+      </w:pPr>
+      <w:rPr>
+        <w:rFonts w:ascii="Courier New" w:cs="Courier New" w:hAnsi="Courier New" w:eastAsia="Courier New"/>
+        <w:b w:val="0"/>
+        <w:bCs w:val="0"/>
+        <w:i w:val="0"/>
+        <w:iCs w:val="0"/>
+        <w:caps w:val="0"/>
+        <w:smallCaps w:val="0"/>
+        <w:strike w:val="0"/>
+        <w:dstrike w:val="0"/>
+        <w:outline w:val="0"/>
+        <w:emboss w:val="0"/>
+        <w:imprint w:val="0"/>
+        <w:spacing w:val="0"/>
+        <w:w w:val="100"/>
+        <w:kern w:val="0"/>
+        <w:position w:val="0"/>
+        <w:highlight w:val="none"/>
+        <w:vertAlign w:val="baseline"/>
+      </w:rPr>
+    </w:lvl>
+    <w:lvl w:ilvl="2">
+      <w:start w:val="1"/>
+      <w:numFmt w:val="bullet"/>
+      <w:suff w:val="tab"/>
+      <w:lvlText w:val="▪"/>
+      <w:lvlJc w:val="left"/>
+      <w:pPr>
+        <w:ind w:left="2160" w:hanging="360"/>
+      </w:pPr>
+      <w:rPr>
+        <w:rFonts w:ascii="Arial Unicode MS" w:cs="Arial Unicode MS" w:hAnsi="Arial Unicode MS" w:eastAsia="Arial Unicode MS"/>
+        <w:b w:val="0"/>
+        <w:bCs w:val="0"/>
+        <w:i w:val="0"/>
+        <w:iCs w:val="0"/>
+        <w:caps w:val="0"/>
+        <w:smallCaps w:val="0"/>
+        <w:strike w:val="0"/>
+        <w:dstrike w:val="0"/>
+        <w:outline w:val="0"/>
+        <w:emboss w:val="0"/>
+        <w:imprint w:val="0"/>
+        <w:spacing w:val="0"/>
+        <w:w w:val="100"/>
+        <w:kern w:val="0"/>
+        <w:position w:val="0"/>
+        <w:highlight w:val="none"/>
+        <w:vertAlign w:val="baseline"/>
+      </w:rPr>
+    </w:lvl>
+    <w:lvl w:ilvl="3">
+      <w:start w:val="1"/>
+      <w:numFmt w:val="bullet"/>
+      <w:suff w:val="tab"/>
+      <w:lvlText w:val="•"/>
+      <w:lvlJc w:val="left"/>
+      <w:pPr>
+        <w:ind w:left="2880" w:hanging="360"/>
+      </w:pPr>
+      <w:rPr>
+        <w:rFonts w:ascii="Arial Unicode MS" w:cs="Arial Unicode MS" w:hAnsi="Arial Unicode MS" w:eastAsia="Arial Unicode MS"/>
+        <w:b w:val="0"/>
+        <w:bCs w:val="0"/>
+        <w:i w:val="0"/>
+        <w:iCs w:val="0"/>
+        <w:caps w:val="0"/>
+        <w:smallCaps w:val="0"/>
+        <w:strike w:val="0"/>
+        <w:dstrike w:val="0"/>
+        <w:outline w:val="0"/>
+        <w:emboss w:val="0"/>
+        <w:imprint w:val="0"/>
+        <w:spacing w:val="0"/>
+        <w:w w:val="100"/>
+        <w:kern w:val="0"/>
+        <w:position w:val="0"/>
+        <w:highlight w:val="none"/>
+        <w:vertAlign w:val="baseline"/>
+      </w:rPr>
+    </w:lvl>
+    <w:lvl w:ilvl="4">
+      <w:start w:val="1"/>
+      <w:numFmt w:val="bullet"/>
+      <w:suff w:val="tab"/>
+      <w:lvlText w:val="o"/>
+      <w:lvlJc w:val="left"/>
+      <w:pPr>
+        <w:ind w:left="3600" w:hanging="360"/>
+      </w:pPr>
+      <w:rPr>
+        <w:rFonts w:ascii="Arial Unicode MS" w:cs="Arial Unicode MS" w:hAnsi="Arial Unicode MS" w:eastAsia="Arial Unicode MS"/>
+        <w:b w:val="0"/>
+        <w:bCs w:val="0"/>
+        <w:i w:val="0"/>
+        <w:iCs w:val="0"/>
+        <w:caps w:val="0"/>
+        <w:smallCaps w:val="0"/>
+        <w:strike w:val="0"/>
+        <w:dstrike w:val="0"/>
+        <w:outline w:val="0"/>
+        <w:emboss w:val="0"/>
+        <w:imprint w:val="0"/>
+        <w:spacing w:val="0"/>
+        <w:w w:val="100"/>
+        <w:kern w:val="0"/>
+        <w:position w:val="0"/>
+        <w:highlight w:val="none"/>
+        <w:vertAlign w:val="baseline"/>
+      </w:rPr>
+    </w:lvl>
+    <w:lvl w:ilvl="5">
+      <w:start w:val="1"/>
+      <w:numFmt w:val="bullet"/>
+      <w:suff w:val="tab"/>
+      <w:lvlText w:val="▪"/>
+      <w:lvlJc w:val="left"/>
+      <w:pPr>
+        <w:ind w:left="4320" w:hanging="360"/>
+      </w:pPr>
+      <w:rPr>
+        <w:rFonts w:ascii="Arial Unicode MS" w:cs="Arial Unicode MS" w:hAnsi="Arial Unicode MS" w:eastAsia="Arial Unicode MS"/>
+        <w:b w:val="0"/>
+        <w:bCs w:val="0"/>
+        <w:i w:val="0"/>
+        <w:iCs w:val="0"/>
+        <w:caps w:val="0"/>
+        <w:smallCaps w:val="0"/>
+        <w:strike w:val="0"/>
+        <w:dstrike w:val="0"/>
+        <w:outline w:val="0"/>
+        <w:emboss w:val="0"/>
+        <w:imprint w:val="0"/>
+        <w:spacing w:val="0"/>
+        <w:w w:val="100"/>
+        <w:kern w:val="0"/>
+        <w:position w:val="0"/>
+        <w:highlight w:val="none"/>
+        <w:vertAlign w:val="baseline"/>
+      </w:rPr>
+    </w:lvl>
+    <w:lvl w:ilvl="6">
+      <w:start w:val="1"/>
+      <w:numFmt w:val="bullet"/>
+      <w:suff w:val="tab"/>
+      <w:lvlText w:val="•"/>
+      <w:lvlJc w:val="left"/>
+      <w:pPr>
+        <w:ind w:left="5040" w:hanging="360"/>
+      </w:pPr>
+      <w:rPr>
+        <w:rFonts w:ascii="Arial Unicode MS" w:cs="Arial Unicode MS" w:hAnsi="Arial Unicode MS" w:eastAsia="Arial Unicode MS"/>
+        <w:b w:val="0"/>
+        <w:bCs w:val="0"/>
+        <w:i w:val="0"/>
+        <w:iCs w:val="0"/>
+        <w:caps w:val="0"/>
+        <w:smallCaps w:val="0"/>
+        <w:strike w:val="0"/>
+        <w:dstrike w:val="0"/>
+        <w:outline w:val="0"/>
+        <w:emboss w:val="0"/>
+        <w:imprint w:val="0"/>
+        <w:spacing w:val="0"/>
+        <w:w w:val="100"/>
+        <w:kern w:val="0"/>
+        <w:position w:val="0"/>
+        <w:highlight w:val="none"/>
+        <w:vertAlign w:val="baseline"/>
+      </w:rPr>
+    </w:lvl>
+    <w:lvl w:ilvl="7">
+      <w:start w:val="1"/>
+      <w:numFmt w:val="bullet"/>
+      <w:suff w:val="tab"/>
+      <w:lvlText w:val="o"/>
+      <w:lvlJc w:val="left"/>
+      <w:pPr>
+        <w:ind w:left="5760" w:hanging="360"/>
+      </w:pPr>
+      <w:rPr>
+        <w:rFonts w:ascii="Arial Unicode MS" w:cs="Arial Unicode MS" w:hAnsi="Arial Unicode MS" w:eastAsia="Arial Unicode MS"/>
+        <w:b w:val="0"/>
+        <w:bCs w:val="0"/>
+        <w:i w:val="0"/>
+        <w:iCs w:val="0"/>
+        <w:caps w:val="0"/>
+        <w:smallCaps w:val="0"/>
+        <w:strike w:val="0"/>
+        <w:dstrike w:val="0"/>
+        <w:outline w:val="0"/>
+        <w:emboss w:val="0"/>
+        <w:imprint w:val="0"/>
+        <w:spacing w:val="0"/>
+        <w:w w:val="100"/>
+        <w:kern w:val="0"/>
+        <w:position w:val="0"/>
+        <w:highlight w:val="none"/>
+        <w:vertAlign w:val="baseline"/>
+      </w:rPr>
+    </w:lvl>
+    <w:lvl w:ilvl="8">
+      <w:start w:val="1"/>
+      <w:numFmt w:val="bullet"/>
+      <w:suff w:val="tab"/>
+      <w:lvlText w:val="▪"/>
+      <w:lvlJc w:val="left"/>
+      <w:pPr>
+        <w:ind w:left="6480" w:hanging="360"/>
+      </w:pPr>
+      <w:rPr>
+        <w:rFonts w:ascii="Arial Unicode MS" w:cs="Arial Unicode MS" w:hAnsi="Arial Unicode MS" w:eastAsia="Arial Unicode MS"/>
+        <w:b w:val="0"/>
+        <w:bCs w:val="0"/>
+        <w:i w:val="0"/>
+        <w:iCs w:val="0"/>
+        <w:caps w:val="0"/>
+        <w:smallCaps w:val="0"/>
+        <w:strike w:val="0"/>
+        <w:dstrike w:val="0"/>
+        <w:outline w:val="0"/>
+        <w:emboss w:val="0"/>
+        <w:imprint w:val="0"/>
+        <w:spacing w:val="0"/>
+        <w:w w:val="100"/>
+        <w:kern w:val="0"/>
+        <w:position w:val="0"/>
+        <w:highlight w:val="none"/>
+        <w:vertAlign w:val="baseline"/>
+      </w:rPr>
+    </w:lvl>
+  </w:abstractNum>
   <w:num w:numId="1">
     <w:abstractNumId w:val="1"/>
   </w:num>
@@ -3827,6 +4901,12 @@
   </w:num>
   <w:num w:numId="6">
     <w:abstractNumId w:val="5"/>
+  </w:num>
+  <w:num w:numId="7">
+    <w:abstractNumId w:val="7"/>
+  </w:num>
+  <w:num w:numId="8">
+    <w:abstractNumId w:val="6"/>
   </w:num>
 </w:numbering>
 </file>
@@ -4057,6 +5137,52 @@
       <w:u w:val="none"/>
       <w:vertAlign w:val="baseline"/>
     </w:rPr>
+  </w:style>
+  <w:style w:type="paragraph" w:styleId="List Paragraph">
+    <w:name w:val="List Paragraph"/>
+    <w:next w:val="List Paragraph"/>
+    <w:pPr>
+      <w:keepNext w:val="0"/>
+      <w:keepLines w:val="0"/>
+      <w:pageBreakBefore w:val="0"/>
+      <w:widowControl w:val="1"/>
+      <w:shd w:val="clear" w:color="auto" w:fill="auto"/>
+      <w:suppressAutoHyphens w:val="0"/>
+      <w:bidi w:val="0"/>
+      <w:spacing w:before="0" w:after="160" w:line="259" w:lineRule="auto"/>
+      <w:ind w:left="720" w:right="0" w:firstLine="0"/>
+      <w:jc w:val="left"/>
+      <w:outlineLvl w:val="9"/>
+    </w:pPr>
+    <w:rPr>
+      <w:rFonts w:ascii="Calibri" w:cs="Calibri" w:hAnsi="Calibri" w:eastAsia="Calibri"/>
+      <w:b w:val="0"/>
+      <w:bCs w:val="0"/>
+      <w:i w:val="0"/>
+      <w:iCs w:val="0"/>
+      <w:caps w:val="0"/>
+      <w:smallCaps w:val="0"/>
+      <w:strike w:val="0"/>
+      <w:dstrike w:val="0"/>
+      <w:outline w:val="0"/>
+      <w:color w:val="000000"/>
+      <w:spacing w:val="0"/>
+      <w:kern w:val="0"/>
+      <w:position w:val="0"/>
+      <w:sz w:val="22"/>
+      <w:szCs w:val="22"/>
+      <w:u w:val="none" w:color="000000"/>
+      <w:vertAlign w:val="baseline"/>
+      <w:lang w:val="en-US"/>
+    </w:rPr>
+  </w:style>
+  <w:style w:type="numbering" w:styleId="Imported Style 1">
+    <w:name w:val="Imported Style 1"/>
+    <w:pPr>
+      <w:numPr>
+        <w:numId w:val="7"/>
+      </w:numPr>
+    </w:pPr>
   </w:style>
 </w:styles>
 </file>

</xml_diff>